<commit_message>
1.4 Update Frontend, responsive mobile
</commit_message>
<xml_diff>
--- a/Dokumentacja.docx
+++ b/Dokumentacja.docx
@@ -997,9 +997,62 @@
           <w:bottom w:val="single" w:sz="4" w:space="1" w:color="auto"/>
           <w:right w:val="single" w:sz="4" w:space="4" w:color="auto"/>
         </w:pBdr>
-      </w:pPr>
-      <w:r>
+        <w:rPr>
+          <w:lang w:val="en-GB"/>
+        </w:rPr>
+      </w:pPr>
+      <w:r>
+        <w:rPr>
+          <w:lang w:val="en-GB"/>
+        </w:rPr>
         <w:t>└── .env                     # Zmienne środowiskowe</w:t>
+      </w:r>
+    </w:p>
+    <w:p>
+      <w:pPr>
+        <w:rPr>
+          <w:lang w:val="en-GB"/>
+        </w:rPr>
+      </w:pPr>
+    </w:p>
+    <w:p>
+      <w:pPr>
+        <w:rPr>
+          <w:lang w:val="en-GB"/>
+        </w:rPr>
+      </w:pPr>
+    </w:p>
+    <w:p>
+      <w:pPr>
+        <w:rPr>
+          <w:lang w:val="en-GB"/>
+        </w:rPr>
+      </w:pPr>
+    </w:p>
+    <w:p>
+      <w:pPr>
+        <w:rPr>
+          <w:lang w:val="en-GB"/>
+        </w:rPr>
+      </w:pPr>
+      <w:r>
+        <w:rPr>
+          <w:lang w:val="en-GB"/>
+        </w:rPr>
+        <w:t>import { Particles } from "react-particles";</w:t>
+      </w:r>
+    </w:p>
+    <w:p>
+      <w:pPr>
+        <w:rPr>
+          <w:lang w:val="en-GB"/>
+        </w:rPr>
+      </w:pPr>
+      <w:r>
+        <w:rPr>
+          <w:lang w:val="en-GB"/>
+        </w:rPr>
+        <w:t>import { loadFull } from "tsparticles";</w:t>
       </w:r>
     </w:p>
     <w:sectPr>

</xml_diff>